<commit_message>
Changes to IP Ranges
</commit_message>
<xml_diff>
--- a/Team Briefs .docx
+++ b/Team Briefs .docx
@@ -85,15 +85,7 @@
         </w:numPr>
       </w:pPr>
       <w:r>
-        <w:t xml:space="preserve">Learn how to power up and connect your Pi to the network and obtain </w:t>
-      </w:r>
-      <w:proofErr w:type="gramStart"/>
-      <w:r>
-        <w:t>it’s</w:t>
-      </w:r>
-      <w:proofErr w:type="gramEnd"/>
-      <w:r>
-        <w:t xml:space="preserve"> IP address (you’ll need to be on the VPN to connect to the Pi) </w:t>
+        <w:t xml:space="preserve">Learn how to power up and connect your Pi to the network and obtain it’s IP address (you’ll need to be on the VPN to connect to the Pi) </w:t>
       </w:r>
     </w:p>
     <w:p>
@@ -224,13 +216,8 @@
       <w:r>
         <w:t xml:space="preserve">make your program loop and </w:t>
       </w:r>
-      <w:proofErr w:type="spellStart"/>
-      <w:r>
-        <w:t>startup</w:t>
-      </w:r>
-      <w:proofErr w:type="spellEnd"/>
-      <w:r>
-        <w:t xml:space="preserve"> at boot </w:t>
+      <w:r>
+        <w:t xml:space="preserve">startup at boot </w:t>
       </w:r>
     </w:p>
     <w:p>
@@ -318,15 +305,7 @@
     <w:p/>
     <w:p>
       <w:r>
-        <w:t xml:space="preserve">It is suggested that you use a </w:t>
-      </w:r>
-      <w:proofErr w:type="spellStart"/>
-      <w:r>
-        <w:t>docker</w:t>
-      </w:r>
-      <w:proofErr w:type="spellEnd"/>
-      <w:r>
-        <w:t xml:space="preserve"> container to build </w:t>
+        <w:t xml:space="preserve">It is suggested that you use a docker container to build </w:t>
       </w:r>
       <w:r>
         <w:t xml:space="preserve">your web app so it can be tested on your laptop, and then uploaded to </w:t>
@@ -357,7 +336,12 @@
     <w:p/>
     <w:p>
       <w:r>
-        <w:t xml:space="preserve">DB: </w:t>
+        <w:t>Host</w:t>
+      </w:r>
+      <w:bookmarkStart w:id="0" w:name="_GoBack"/>
+      <w:bookmarkEnd w:id="0"/>
+      <w:r>
+        <w:t xml:space="preserve">: </w:t>
       </w:r>
       <w:r>
         <w:t xml:space="preserve"> </w:t>
@@ -371,7 +355,10 @@
     </w:p>
     <w:p>
       <w:r>
-        <w:t xml:space="preserve">Host: </w:t>
+        <w:t>User</w:t>
+      </w:r>
+      <w:r>
+        <w:t xml:space="preserve">: </w:t>
       </w:r>
       <w:r>
         <w:t>hackathon</w:t>
@@ -379,7 +366,10 @@
     </w:p>
     <w:p>
       <w:r>
-        <w:t xml:space="preserve">User: </w:t>
+        <w:t>Password</w:t>
+      </w:r>
+      <w:r>
+        <w:t xml:space="preserve">: </w:t>
       </w:r>
       <w:r>
         <w:t>hackathon123</w:t>
@@ -387,7 +377,10 @@
     </w:p>
     <w:p>
       <w:r>
-        <w:t>Pass:</w:t>
+        <w:t>DB</w:t>
+      </w:r>
+      <w:r>
+        <w:t>:</w:t>
       </w:r>
       <w:r>
         <w:t xml:space="preserve"> hackathon</w:t>
@@ -399,13 +392,8 @@
       </w:r>
     </w:p>
     <w:p>
-      <w:proofErr w:type="spellStart"/>
-      <w:r>
-        <w:t>datetime</w:t>
-      </w:r>
-      <w:proofErr w:type="spellEnd"/>
-      <w:r>
-        <w:t xml:space="preserve"> – a timestamp of the point the data was entered</w:t>
+      <w:r>
+        <w:t>datetime – a timestamp of the point the data was entered</w:t>
       </w:r>
     </w:p>
     <w:p>
@@ -437,15 +425,7 @@
         <w:t>n</w:t>
       </w:r>
       <w:r>
-        <w:t xml:space="preserve"> interface to connect to your database – for example </w:t>
-      </w:r>
-      <w:proofErr w:type="spellStart"/>
-      <w:r>
-        <w:t>adminer.php</w:t>
-      </w:r>
-      <w:proofErr w:type="spellEnd"/>
-      <w:r>
-        <w:t xml:space="preserve"> </w:t>
+        <w:t xml:space="preserve"> interface to connect to your database – for example adminer.php </w:t>
       </w:r>
       <w:r>
         <w:t>(google).</w:t>
@@ -466,15 +446,7 @@
         </w:numPr>
       </w:pPr>
       <w:r>
-        <w:t xml:space="preserve">Learn how to run a basic container on your laptop. Learn about how </w:t>
-      </w:r>
-      <w:proofErr w:type="spellStart"/>
-      <w:r>
-        <w:t>docker</w:t>
-      </w:r>
-      <w:proofErr w:type="spellEnd"/>
-      <w:r>
-        <w:t xml:space="preserve"> handles port mapping and how you can “mount” local files into the container (-v) </w:t>
+        <w:t xml:space="preserve">Learn how to run a basic container on your laptop. Learn about how docker handles port mapping and how you can “mount” local files into the container (-v) </w:t>
       </w:r>
     </w:p>
     <w:p>
@@ -510,15 +482,7 @@
         </w:numPr>
       </w:pPr>
       <w:r>
-        <w:t xml:space="preserve">Write a basic </w:t>
-      </w:r>
-      <w:proofErr w:type="spellStart"/>
-      <w:r>
-        <w:t>php</w:t>
-      </w:r>
-      <w:proofErr w:type="spellEnd"/>
-      <w:r>
-        <w:t xml:space="preserve"> based application </w:t>
+        <w:t xml:space="preserve">Write a basic php based application </w:t>
       </w:r>
       <w:r>
         <w:t xml:space="preserve">to connect to the database and display the last 10 values (read up on how to create SQL queries) </w:t>
@@ -533,23 +497,7 @@
         </w:numPr>
       </w:pPr>
       <w:r>
-        <w:t xml:space="preserve">Work out how to push your container to </w:t>
-      </w:r>
-      <w:proofErr w:type="spellStart"/>
-      <w:r>
-        <w:t>DockerHub</w:t>
-      </w:r>
-      <w:proofErr w:type="spellEnd"/>
-      <w:r>
-        <w:t xml:space="preserve"> (read up on </w:t>
-      </w:r>
-      <w:proofErr w:type="spellStart"/>
-      <w:r>
-        <w:t>DockerFiles</w:t>
-      </w:r>
-      <w:proofErr w:type="spellEnd"/>
-      <w:r>
-        <w:t xml:space="preserve">) and run it on the central webserver </w:t>
+        <w:t xml:space="preserve">Work out how to push your container to DockerHub (read up on DockerFiles) and run it on the central webserver </w:t>
       </w:r>
     </w:p>
     <w:p>
@@ -588,15 +536,7 @@
         </w:numPr>
       </w:pPr>
       <w:r>
-        <w:t xml:space="preserve">See if you can add a graph to the page (hint </w:t>
-      </w:r>
-      <w:proofErr w:type="spellStart"/>
-      <w:r>
-        <w:t>ChartJS</w:t>
-      </w:r>
-      <w:proofErr w:type="spellEnd"/>
-      <w:r>
-        <w:t xml:space="preserve">) </w:t>
+        <w:t xml:space="preserve">See if you can add a graph to the page (hint ChartJS) </w:t>
       </w:r>
     </w:p>
     <w:p>
@@ -724,8 +664,6 @@
           </w:rPr>
           <w:t>52.16.112.87</w:t>
         </w:r>
-        <w:bookmarkStart w:id="0" w:name="_GoBack"/>
-        <w:bookmarkEnd w:id="0"/>
         <w:r>
           <w:rPr>
             <w:rStyle w:val="Hyperlink"/>
@@ -751,35 +689,7 @@
         <w:rPr>
           <w:lang w:val="en-US"/>
         </w:rPr>
-        <w:t xml:space="preserve">where </w:t>
-      </w:r>
-      <w:proofErr w:type="spellStart"/>
-      <w:r>
-        <w:rPr>
-          <w:lang w:val="en-US"/>
-        </w:rPr>
-        <w:t>sensortype</w:t>
-      </w:r>
-      <w:proofErr w:type="spellEnd"/>
-      <w:r>
-        <w:rPr>
-          <w:lang w:val="en-US"/>
-        </w:rPr>
-        <w:t xml:space="preserve"> can either be temperature or pressure and </w:t>
-      </w:r>
-      <w:proofErr w:type="spellStart"/>
-      <w:r>
-        <w:rPr>
-          <w:lang w:val="en-US"/>
-        </w:rPr>
-        <w:t>num</w:t>
-      </w:r>
-      <w:proofErr w:type="spellEnd"/>
-      <w:r>
-        <w:rPr>
-          <w:lang w:val="en-US"/>
-        </w:rPr>
-        <w:t xml:space="preserve"> of readings is the last x readings you’d like to gather. </w:t>
+        <w:t xml:space="preserve">where sensortype can either be temperature or pressure and num of readings is the last x readings you’d like to gather. </w:t>
       </w:r>
     </w:p>
     <w:p>
@@ -905,15 +815,7 @@
     <w:p/>
     <w:p>
       <w:r>
-        <w:t xml:space="preserve">You may need this for your </w:t>
-      </w:r>
-      <w:proofErr w:type="spellStart"/>
-      <w:r>
-        <w:t>Info.plist</w:t>
-      </w:r>
-      <w:proofErr w:type="spellEnd"/>
-      <w:r>
-        <w:t xml:space="preserve"> file</w:t>
+        <w:t>You may need this for your Info.plist file</w:t>
       </w:r>
       <w:r>
         <w:t xml:space="preserve"> to prevent security error messages when making HTTP requests </w:t>
@@ -941,7 +843,6 @@
         </w:rPr>
         <w:t>&lt;key&gt;</w:t>
       </w:r>
-      <w:proofErr w:type="spellStart"/>
       <w:r>
         <w:rPr>
           <w:rFonts w:ascii="Consolas" w:hAnsi="Consolas" w:cs="Consolas"/>
@@ -951,7 +852,6 @@
         </w:rPr>
         <w:t>NSAppTransportSecurity</w:t>
       </w:r>
-      <w:proofErr w:type="spellEnd"/>
       <w:r>
         <w:rPr>
           <w:rFonts w:ascii="Consolas" w:hAnsi="Consolas" w:cs="Consolas"/>
@@ -982,9 +882,63 @@
           <w:sz w:val="21"/>
           <w:szCs w:val="26"/>
         </w:rPr>
-        <w:t>&lt;</w:t>
-      </w:r>
-      <w:proofErr w:type="spellStart"/>
+        <w:t>&lt;dict&gt;</w:t>
+      </w:r>
+    </w:p>
+    <w:p>
+      <w:pPr>
+        <w:widowControl w:val="0"/>
+        <w:autoSpaceDE w:val="0"/>
+        <w:autoSpaceDN w:val="0"/>
+        <w:adjustRightInd w:val="0"/>
+        <w:rPr>
+          <w:rFonts w:ascii="Consolas" w:hAnsi="Consolas" w:cs="Consolas"/>
+          <w:color w:val="242629"/>
+          <w:sz w:val="21"/>
+          <w:szCs w:val="26"/>
+        </w:rPr>
+      </w:pPr>
+      <w:r>
+        <w:rPr>
+          <w:rFonts w:ascii="Consolas" w:hAnsi="Consolas" w:cs="Consolas"/>
+          <w:color w:val="242629"/>
+          <w:sz w:val="21"/>
+          <w:szCs w:val="26"/>
+        </w:rPr>
+        <w:t xml:space="preserve">  </w:t>
+      </w:r>
+      <w:r>
+        <w:rPr>
+          <w:rFonts w:ascii="Consolas" w:hAnsi="Consolas" w:cs="Consolas"/>
+          <w:color w:val="727981"/>
+          <w:sz w:val="21"/>
+          <w:szCs w:val="26"/>
+        </w:rPr>
+        <w:t>&lt;!--Include to allow all connections (DANGER)--&gt;</w:t>
+      </w:r>
+    </w:p>
+    <w:p>
+      <w:pPr>
+        <w:widowControl w:val="0"/>
+        <w:autoSpaceDE w:val="0"/>
+        <w:autoSpaceDN w:val="0"/>
+        <w:adjustRightInd w:val="0"/>
+        <w:rPr>
+          <w:rFonts w:ascii="Consolas" w:hAnsi="Consolas" w:cs="Consolas"/>
+          <w:color w:val="242629"/>
+          <w:sz w:val="21"/>
+          <w:szCs w:val="26"/>
+        </w:rPr>
+      </w:pPr>
+      <w:r>
+        <w:rPr>
+          <w:rFonts w:ascii="Consolas" w:hAnsi="Consolas" w:cs="Consolas"/>
+          <w:color w:val="242629"/>
+          <w:sz w:val="21"/>
+          <w:szCs w:val="26"/>
+        </w:rPr>
+        <w:t xml:space="preserve">  </w:t>
+      </w:r>
       <w:r>
         <w:rPr>
           <w:rFonts w:ascii="Consolas" w:hAnsi="Consolas" w:cs="Consolas"/>
@@ -992,9 +946,17 @@
           <w:sz w:val="21"/>
           <w:szCs w:val="26"/>
         </w:rPr>
-        <w:t>dict</w:t>
-      </w:r>
-      <w:proofErr w:type="spellEnd"/>
+        <w:t>&lt;key&gt;</w:t>
+      </w:r>
+      <w:r>
+        <w:rPr>
+          <w:rFonts w:ascii="Consolas" w:hAnsi="Consolas" w:cs="Consolas"/>
+          <w:color w:val="242629"/>
+          <w:sz w:val="21"/>
+          <w:szCs w:val="26"/>
+        </w:rPr>
+        <w:t>NSAllowsArbitraryLoads</w:t>
+      </w:r>
       <w:r>
         <w:rPr>
           <w:rFonts w:ascii="Consolas" w:hAnsi="Consolas" w:cs="Consolas"/>
@@ -1002,7 +964,7 @@
           <w:sz w:val="21"/>
           <w:szCs w:val="26"/>
         </w:rPr>
-        <w:t>&gt;</w:t>
+        <w:t>&lt;/key&gt;</w:t>
       </w:r>
     </w:p>
     <w:p>
@@ -1025,50 +987,7 @@
           <w:sz w:val="21"/>
           <w:szCs w:val="26"/>
         </w:rPr>
-        <w:t xml:space="preserve">  </w:t>
-      </w:r>
-      <w:proofErr w:type="gramStart"/>
-      <w:r>
-        <w:rPr>
-          <w:rFonts w:ascii="Consolas" w:hAnsi="Consolas" w:cs="Consolas"/>
-          <w:color w:val="727981"/>
-          <w:sz w:val="21"/>
-          <w:szCs w:val="26"/>
-        </w:rPr>
-        <w:t>&lt;!--</w:t>
-      </w:r>
-      <w:proofErr w:type="gramEnd"/>
-      <w:r>
-        <w:rPr>
-          <w:rFonts w:ascii="Consolas" w:hAnsi="Consolas" w:cs="Consolas"/>
-          <w:color w:val="727981"/>
-          <w:sz w:val="21"/>
-          <w:szCs w:val="26"/>
-        </w:rPr>
-        <w:t>Include to allow all connections (DANGER)--&gt;</w:t>
-      </w:r>
-    </w:p>
-    <w:p>
-      <w:pPr>
-        <w:widowControl w:val="0"/>
-        <w:autoSpaceDE w:val="0"/>
-        <w:autoSpaceDN w:val="0"/>
-        <w:adjustRightInd w:val="0"/>
-        <w:rPr>
-          <w:rFonts w:ascii="Consolas" w:hAnsi="Consolas" w:cs="Consolas"/>
-          <w:color w:val="242629"/>
-          <w:sz w:val="21"/>
-          <w:szCs w:val="26"/>
-        </w:rPr>
-      </w:pPr>
-      <w:r>
-        <w:rPr>
-          <w:rFonts w:ascii="Consolas" w:hAnsi="Consolas" w:cs="Consolas"/>
-          <w:color w:val="242629"/>
-          <w:sz w:val="21"/>
-          <w:szCs w:val="26"/>
-        </w:rPr>
-        <w:t xml:space="preserve">  </w:t>
+        <w:t xml:space="preserve">      </w:t>
       </w:r>
       <w:r>
         <w:rPr>
@@ -1077,19 +996,15 @@
           <w:sz w:val="21"/>
           <w:szCs w:val="26"/>
         </w:rPr>
-        <w:t>&lt;key&gt;</w:t>
-      </w:r>
-      <w:proofErr w:type="spellStart"/>
-      <w:r>
-        <w:rPr>
-          <w:rFonts w:ascii="Consolas" w:hAnsi="Consolas" w:cs="Consolas"/>
-          <w:color w:val="242629"/>
-          <w:sz w:val="21"/>
-          <w:szCs w:val="26"/>
-        </w:rPr>
-        <w:t>NSAllowsArbitraryLoads</w:t>
-      </w:r>
-      <w:proofErr w:type="spellEnd"/>
+        <w:t>&lt;true/&gt;</w:t>
+      </w:r>
+    </w:p>
+    <w:p>
+      <w:pPr>
+        <w:rPr>
+          <w:sz w:val="20"/>
+        </w:rPr>
+      </w:pPr>
       <w:r>
         <w:rPr>
           <w:rFonts w:ascii="Consolas" w:hAnsi="Consolas" w:cs="Consolas"/>
@@ -1097,75 +1012,7 @@
           <w:sz w:val="21"/>
           <w:szCs w:val="26"/>
         </w:rPr>
-        <w:t>&lt;/key&gt;</w:t>
-      </w:r>
-    </w:p>
-    <w:p>
-      <w:pPr>
-        <w:widowControl w:val="0"/>
-        <w:autoSpaceDE w:val="0"/>
-        <w:autoSpaceDN w:val="0"/>
-        <w:adjustRightInd w:val="0"/>
-        <w:rPr>
-          <w:rFonts w:ascii="Consolas" w:hAnsi="Consolas" w:cs="Consolas"/>
-          <w:color w:val="242629"/>
-          <w:sz w:val="21"/>
-          <w:szCs w:val="26"/>
-        </w:rPr>
-      </w:pPr>
-      <w:r>
-        <w:rPr>
-          <w:rFonts w:ascii="Consolas" w:hAnsi="Consolas" w:cs="Consolas"/>
-          <w:color w:val="242629"/>
-          <w:sz w:val="21"/>
-          <w:szCs w:val="26"/>
-        </w:rPr>
-        <w:t xml:space="preserve">      </w:t>
-      </w:r>
-      <w:r>
-        <w:rPr>
-          <w:rFonts w:ascii="Consolas" w:hAnsi="Consolas" w:cs="Consolas"/>
-          <w:color w:val="681A1D"/>
-          <w:sz w:val="21"/>
-          <w:szCs w:val="26"/>
-        </w:rPr>
-        <w:t>&lt;true/&gt;</w:t>
-      </w:r>
-    </w:p>
-    <w:p>
-      <w:pPr>
-        <w:rPr>
-          <w:sz w:val="20"/>
-        </w:rPr>
-      </w:pPr>
-      <w:r>
-        <w:rPr>
-          <w:rFonts w:ascii="Consolas" w:hAnsi="Consolas" w:cs="Consolas"/>
-          <w:color w:val="681A1D"/>
-          <w:sz w:val="21"/>
-          <w:szCs w:val="26"/>
-        </w:rPr>
-        <w:t>&lt;/</w:t>
-      </w:r>
-      <w:proofErr w:type="spellStart"/>
-      <w:r>
-        <w:rPr>
-          <w:rFonts w:ascii="Consolas" w:hAnsi="Consolas" w:cs="Consolas"/>
-          <w:color w:val="681A1D"/>
-          <w:sz w:val="21"/>
-          <w:szCs w:val="26"/>
-        </w:rPr>
-        <w:t>dict</w:t>
-      </w:r>
-      <w:proofErr w:type="spellEnd"/>
-      <w:r>
-        <w:rPr>
-          <w:rFonts w:ascii="Consolas" w:hAnsi="Consolas" w:cs="Consolas"/>
-          <w:color w:val="681A1D"/>
-          <w:sz w:val="21"/>
-          <w:szCs w:val="26"/>
-        </w:rPr>
-        <w:t>&gt;</w:t>
+        <w:t>&lt;/dict&gt;</w:t>
       </w:r>
     </w:p>
     <w:p/>

</xml_diff>